<commit_message>
Script and Presentation Finished
</commit_message>
<xml_diff>
--- a/reports/seminar/seminar_plan.docx
+++ b/reports/seminar/seminar_plan.docx
@@ -4,6 +4,9 @@
   <w:body>
     <w:p>
       <w:r>
+        <w:rPr>
+          <w:noProof/>
+        </w:rPr>
         <w:drawing>
           <wp:inline distT="0" distB="0" distL="0" distR="0" wp14:anchorId="2A38C5F1" wp14:editId="6AB31B71">
             <wp:extent cx="5731510" cy="3220085"/>
@@ -186,28 +189,44 @@
           <w:b/>
           <w:bCs/>
         </w:rPr>
-        <w:t>2. Why It’s Hard in Rust + How AoL and REM Tackled It</w:t>
-      </w:r>
-    </w:p>
-    <w:p>
+        <w:t xml:space="preserve">2. Why It’s Hard in Rust + How </w:t>
+      </w:r>
+      <w:proofErr w:type="spellStart"/>
       <w:r>
         <w:rPr>
           <w:b/>
           <w:bCs/>
         </w:rPr>
-        <w:t>Goal:</w:t>
-      </w:r>
-      <w:r>
-        <w:t xml:space="preserve"> Link difficulty → first attempt → motivation for your project.</w:t>
-      </w:r>
-      <w:r>
-        <w:br/>
-      </w:r>
+        <w:t>AoL</w:t>
+      </w:r>
+      <w:proofErr w:type="spellEnd"/>
       <w:r>
         <w:rPr>
           <w:b/>
           <w:bCs/>
         </w:rPr>
+        <w:t xml:space="preserve"> and REM Tackled It</w:t>
+      </w:r>
+    </w:p>
+    <w:p>
+      <w:r>
+        <w:rPr>
+          <w:b/>
+          <w:bCs/>
+        </w:rPr>
+        <w:t>Goal:</w:t>
+      </w:r>
+      <w:r>
+        <w:t xml:space="preserve"> Link difficulty → first attempt → motivation for your project.</w:t>
+      </w:r>
+      <w:r>
+        <w:br/>
+      </w:r>
+      <w:r>
+        <w:rPr>
+          <w:b/>
+          <w:bCs/>
+        </w:rPr>
         <w:t>Visuals:</w:t>
       </w:r>
     </w:p>
@@ -286,7 +305,15 @@
       </w:r>
       <w:r>
         <w:br/>
-        <w:t>Use Figure 1 from your report (AoL algorithm).</w:t>
+        <w:t>Use Figure 1 from your report (</w:t>
+      </w:r>
+      <w:proofErr w:type="spellStart"/>
+      <w:r>
+        <w:t>AoL</w:t>
+      </w:r>
+      <w:proofErr w:type="spellEnd"/>
+      <w:r>
+        <w:t xml:space="preserve"> algorithm).</w:t>
       </w:r>
       <w:r>
         <w:br/>
@@ -301,7 +328,15 @@
         </w:numPr>
       </w:pPr>
       <w:r>
-        <w:t>Encoded control flow using enums (Ok, Return, Break)</w:t>
+        <w:t xml:space="preserve">Encoded control flow using </w:t>
+      </w:r>
+      <w:proofErr w:type="spellStart"/>
+      <w:r>
+        <w:t>enums</w:t>
+      </w:r>
+      <w:proofErr w:type="spellEnd"/>
+      <w:r>
+        <w:t xml:space="preserve"> (Ok, Return, Break)</w:t>
       </w:r>
     </w:p>
     <w:p>
@@ -403,7 +438,15 @@
     </w:p>
     <w:p>
       <w:r>
-        <w:t>“My work began where AoL and REM left off — rebuilding it from the ground up for modern Rust.”</w:t>
+        <w:t xml:space="preserve">“My work began where </w:t>
+      </w:r>
+      <w:proofErr w:type="spellStart"/>
+      <w:r>
+        <w:t>AoL</w:t>
+      </w:r>
+      <w:proofErr w:type="spellEnd"/>
+      <w:r>
+        <w:t xml:space="preserve"> and REM left off — rebuilding it from the ground up for modern Rust.”</w:t>
       </w:r>
     </w:p>
     <w:p>
@@ -1079,7 +1122,15 @@
         <w:t>Some aspects from the paper that I am looking to cover off on are</w:t>
       </w:r>
       <w:r>
-        <w:t xml:space="preserve"> below. I want you to help me structure the presentation, explain the major content on the slide groups, and also suggest what images / infographics / code excerpts should be on each slide. </w:t>
+        <w:t xml:space="preserve"> below. I want you to help me structure the presentation, explain the major content on the slide groups, </w:t>
+      </w:r>
+      <w:proofErr w:type="gramStart"/>
+      <w:r>
+        <w:t>and also</w:t>
+      </w:r>
+      <w:proofErr w:type="gramEnd"/>
+      <w:r>
+        <w:t xml:space="preserve"> suggest what images / infographics / code excerpts should be on each slide. </w:t>
       </w:r>
     </w:p>
     <w:p>
@@ -1109,7 +1160,15 @@
         <w:t xml:space="preserve">tool / concept </w:t>
       </w:r>
       <w:r>
-        <w:t xml:space="preserve">needed (I have a great research paper from Jetbrains I can include data from). It has stats etc showing how developers spend time refactoring manually. </w:t>
+        <w:t xml:space="preserve">needed (I have a great research paper from </w:t>
+      </w:r>
+      <w:proofErr w:type="spellStart"/>
+      <w:r>
+        <w:t>Jetbrains</w:t>
+      </w:r>
+      <w:proofErr w:type="spellEnd"/>
+      <w:r>
+        <w:t xml:space="preserve"> I can include data from). It has stats etc showing how developers spend time refactoring manually. </w:t>
       </w:r>
       <w:r>
         <w:t>Also explain why this is so hard in Rust (due to lifetimes etc)</w:t>
@@ -1151,7 +1210,15 @@
         </w:numPr>
       </w:pPr>
       <w:r>
-        <w:t>A completely redone frontloaded extraction tool that is lightweight, fast, and capable of extracting advanced language features such as generics and asynchronous code along with controlflow awareness and rewriting.  Relies on a custom IR server that implements incremental compilation to ensure its responsiveness even on very large codebases.</w:t>
+        <w:t xml:space="preserve">A completely redone frontloaded extraction tool that is lightweight, fast, and capable of extracting advanced language features such as generics and asynchronous code along with </w:t>
+      </w:r>
+      <w:proofErr w:type="spellStart"/>
+      <w:r>
+        <w:t>controlflow</w:t>
+      </w:r>
+      <w:proofErr w:type="spellEnd"/>
+      <w:r>
+        <w:t xml:space="preserve"> awareness and rewriting.  Relies on a custom IR server that implements incremental compilation to ensure its responsiveness even on very large codebases.</w:t>
       </w:r>
     </w:p>
     <w:p>
@@ -1163,7 +1230,23 @@
         </w:numPr>
       </w:pPr>
       <w:r>
-        <w:t>A VSCode Extension that serves as a proof of concept integration</w:t>
+        <w:t xml:space="preserve">A </w:t>
+      </w:r>
+      <w:proofErr w:type="spellStart"/>
+      <w:r>
+        <w:t>VSCode</w:t>
+      </w:r>
+      <w:proofErr w:type="spellEnd"/>
+      <w:r>
+        <w:t xml:space="preserve"> Extension that serves as a </w:t>
+      </w:r>
+      <w:proofErr w:type="gramStart"/>
+      <w:r>
+        <w:t>proof of concept</w:t>
+      </w:r>
+      <w:proofErr w:type="gramEnd"/>
+      <w:r>
+        <w:t xml:space="preserve"> integration</w:t>
       </w:r>
     </w:p>
     <w:p>
@@ -1175,7 +1258,15 @@
         </w:numPr>
       </w:pPr>
       <w:r>
-        <w:t>A unified CLI interface that ties both my tools and contributions together with the improvements that I have made to REM into one tool that is both simple to use (and as the VSCode extension demonstrates) straightforward to implement into any editor (as opposed to the original REM which relied on a clunky relationship with a very specific version of IntelliJ IDEA)</w:t>
+        <w:t xml:space="preserve">A unified CLI interface that ties both my tools and contributions together with the improvements that I have made to REM into one tool that is both simple to use (and as the </w:t>
+      </w:r>
+      <w:proofErr w:type="spellStart"/>
+      <w:r>
+        <w:t>VSCode</w:t>
+      </w:r>
+      <w:proofErr w:type="spellEnd"/>
+      <w:r>
+        <w:t xml:space="preserve"> extension demonstrates) straightforward to implement into any editor (as opposed to the original REM which relied on a clunky relationship with a very specific version of IntelliJ IDEA)</w:t>
       </w:r>
     </w:p>
     <w:p>
@@ -1187,7 +1278,15 @@
         </w:numPr>
       </w:pPr>
       <w:r>
-        <w:t xml:space="preserve">What the verification toolchain is and why it is needed. How it works (integrating CHARON and AENEAS into the CLI, and then using automatically generated Coq proofs to show that the extraction hasn’t changed the semantics of the code. </w:t>
+        <w:t xml:space="preserve">What the verification toolchain is and why it is needed. How it works (integrating CHARON and AENEAS into the </w:t>
+      </w:r>
+      <w:proofErr w:type="gramStart"/>
+      <w:r>
+        <w:t>CLI, and</w:t>
+      </w:r>
+      <w:proofErr w:type="gramEnd"/>
+      <w:r>
+        <w:t xml:space="preserve"> then using automatically generated Coq proofs to show that the extraction hasn’t changed the semantics of the code. </w:t>
       </w:r>
     </w:p>
     <w:p>
@@ -1199,7 +1298,15 @@
         </w:numPr>
       </w:pPr>
       <w:r>
-        <w:t>Fail early design ensures that no false positives should be returned (i.e. verification engine shouldn’t ever say code is correct when its not)</w:t>
+        <w:t xml:space="preserve">Fail early design ensures that no false positives should be returned (i.e. verification engine shouldn’t ever say code is correct when </w:t>
+      </w:r>
+      <w:proofErr w:type="spellStart"/>
+      <w:r>
+        <w:t>its</w:t>
+      </w:r>
+      <w:proofErr w:type="spellEnd"/>
+      <w:r>
+        <w:t xml:space="preserve"> not)</w:t>
       </w:r>
     </w:p>
     <w:p>
@@ -1272,7 +1379,15 @@
         </w:numPr>
       </w:pPr>
       <w:r>
-        <w:t xml:space="preserve">Analysed against over 60 real world cases. Compared with extraction tools like IntelliJ IDEA, Rust Rover, VSCode, etc </w:t>
+        <w:t xml:space="preserve">Analysed against over 60 real world cases. Compared with extraction tools like IntelliJ IDEA, Rust Rover, </w:t>
+      </w:r>
+      <w:proofErr w:type="spellStart"/>
+      <w:r>
+        <w:t>VSCode</w:t>
+      </w:r>
+      <w:proofErr w:type="spellEnd"/>
+      <w:r>
+        <w:t xml:space="preserve">, etc </w:t>
       </w:r>
     </w:p>
     <w:p>
@@ -1296,7 +1411,31 @@
         </w:numPr>
       </w:pPr>
       <w:r>
-        <w:t>Faster and more comprehensive than the original REM toolchain. Fast enough that there is no appreciable delay when attempting to extract (although this could be a difference between VSCode and Intellij IDEA, with VSCode being a much more lightweight editor)</w:t>
+        <w:t xml:space="preserve">Faster and more comprehensive than the original REM toolchain. Fast enough that there is no appreciable delay when attempting to extract (although this could be a difference between </w:t>
+      </w:r>
+      <w:proofErr w:type="spellStart"/>
+      <w:r>
+        <w:t>VSCode</w:t>
+      </w:r>
+      <w:proofErr w:type="spellEnd"/>
+      <w:r>
+        <w:t xml:space="preserve"> and </w:t>
+      </w:r>
+      <w:proofErr w:type="spellStart"/>
+      <w:r>
+        <w:t>Intellij</w:t>
+      </w:r>
+      <w:proofErr w:type="spellEnd"/>
+      <w:r>
+        <w:t xml:space="preserve"> IDEA, with </w:t>
+      </w:r>
+      <w:proofErr w:type="spellStart"/>
+      <w:r>
+        <w:t>VSCode</w:t>
+      </w:r>
+      <w:proofErr w:type="spellEnd"/>
+      <w:r>
+        <w:t xml:space="preserve"> being a much more lightweight editor)</w:t>
       </w:r>
     </w:p>
     <w:p>
@@ -1344,7 +1483,15 @@
         </w:numPr>
       </w:pPr>
       <w:r>
-        <w:t xml:space="preserve">Takes between 2-5 seconds to evaluate the cases (although one very large project took approx 30 seconds). </w:t>
+        <w:t xml:space="preserve">Takes between 2-5 seconds to evaluate the cases (although one very large project took </w:t>
+      </w:r>
+      <w:proofErr w:type="spellStart"/>
+      <w:r>
+        <w:t>approx</w:t>
+      </w:r>
+      <w:proofErr w:type="spellEnd"/>
+      <w:r>
+        <w:t xml:space="preserve"> 30 seconds). </w:t>
       </w:r>
     </w:p>
     <w:p>
@@ -1380,7 +1527,31 @@
         </w:numPr>
       </w:pPr>
       <w:r>
-        <w:t>Admittedly this is more of an academic tool, similar to where REM was when I started this project. However it is integrated into the rest of the extension and will definitely still have its uses!</w:t>
+        <w:t xml:space="preserve">Admittedly this is more of an academic tool, </w:t>
+      </w:r>
+      <w:proofErr w:type="gramStart"/>
+      <w:r>
+        <w:t>similar to</w:t>
+      </w:r>
+      <w:proofErr w:type="gramEnd"/>
+      <w:r>
+        <w:t xml:space="preserve"> where REM was when I started this project. </w:t>
+      </w:r>
+      <w:proofErr w:type="gramStart"/>
+      <w:r>
+        <w:t>However</w:t>
+      </w:r>
+      <w:proofErr w:type="gramEnd"/>
+      <w:r>
+        <w:t xml:space="preserve"> it is integrated into the rest of the extension and will </w:t>
+      </w:r>
+      <w:proofErr w:type="gramStart"/>
+      <w:r>
+        <w:t>definitely still</w:t>
+      </w:r>
+      <w:proofErr w:type="gramEnd"/>
+      <w:r>
+        <w:t xml:space="preserve"> have its uses!</w:t>
       </w:r>
     </w:p>
     <w:p>
@@ -1393,6 +1564,328 @@
       </w:pPr>
       <w:r>
         <w:t>Conclusion and Future work</w:t>
+      </w:r>
+    </w:p>
+    <w:p>
+      <w:r>
+        <w:br w:type="page"/>
+      </w:r>
+    </w:p>
+    <w:p>
+      <w:pPr>
+        <w:pStyle w:val="ListParagraph"/>
+        <w:ind w:left="0"/>
+      </w:pPr>
+      <w:r>
+        <w:lastRenderedPageBreak/>
+        <w:t xml:space="preserve">Ok The final stage that we need to work on this the results, evaluation, and conclusions drawn from those results. This is a critical part of the overall presentation. </w:t>
+      </w:r>
+    </w:p>
+    <w:p>
+      <w:pPr>
+        <w:pStyle w:val="ListParagraph"/>
+        <w:ind w:left="0"/>
+      </w:pPr>
+      <w:r>
+        <w:t>From the assessment sheet, we need to do the following:</w:t>
+      </w:r>
+    </w:p>
+    <w:p>
+      <w:pPr>
+        <w:pStyle w:val="ListParagraph"/>
+        <w:numPr>
+          <w:ilvl w:val="0"/>
+          <w:numId w:val="8"/>
+        </w:numPr>
+      </w:pPr>
+      <w:r>
+        <w:t>The approach and methods are succinctly described, the results are clearly presented and analysed in a meaningful way, with appropriate conclusions drawn.</w:t>
+      </w:r>
+    </w:p>
+    <w:p>
+      <w:r>
+        <w:t xml:space="preserve">We have done the first </w:t>
+      </w:r>
+      <w:proofErr w:type="gramStart"/>
+      <w:r>
+        <w:t>half, but</w:t>
+      </w:r>
+      <w:proofErr w:type="gramEnd"/>
+      <w:r>
+        <w:t xml:space="preserve"> need to focus on the second (I am thinking for three slides, one direct evaluation / discussion of results for the extraction toolchain and </w:t>
+      </w:r>
+      <w:proofErr w:type="spellStart"/>
+      <w:r>
+        <w:t>verifiyer</w:t>
+      </w:r>
+      <w:proofErr w:type="spellEnd"/>
+      <w:r>
+        <w:t>, and one to draw conclusions from the results).</w:t>
+      </w:r>
+      <w:r>
+        <w:br/>
+      </w:r>
+      <w:r>
+        <w:br/>
+        <w:t>It is important to note that a decent chunk of these results haven’t been fully obtained yet, so the seminar will take some creative liberties to interpret what the results will be and talk about them as if they have been fully obtained</w:t>
+      </w:r>
+      <w:r>
+        <w:t>.</w:t>
+      </w:r>
+    </w:p>
+    <w:p>
+      <w:r>
+        <w:t>For the main toolchain:</w:t>
+      </w:r>
+    </w:p>
+    <w:p>
+      <w:pPr>
+        <w:pStyle w:val="ListParagraph"/>
+        <w:numPr>
+          <w:ilvl w:val="0"/>
+          <w:numId w:val="1"/>
+        </w:numPr>
+      </w:pPr>
+      <w:r>
+        <w:t xml:space="preserve">We drew on </w:t>
+      </w:r>
+      <w:proofErr w:type="spellStart"/>
+      <w:r>
+        <w:t>EvanLi’s</w:t>
+      </w:r>
+      <w:proofErr w:type="spellEnd"/>
+      <w:r>
+        <w:t xml:space="preserve"> </w:t>
+      </w:r>
+      <w:proofErr w:type="spellStart"/>
+      <w:r>
+        <w:t>Github</w:t>
+      </w:r>
+      <w:proofErr w:type="spellEnd"/>
+      <w:r>
+        <w:t xml:space="preserve"> ranking tool, and from there were able to get the 20 largest rust projects. (Excluding the Rust compiler). These repositories included projects like Deno, Tauri, Zed and more. We then searched these repositories for examples of manual extract method </w:t>
+      </w:r>
+      <w:proofErr w:type="gramStart"/>
+      <w:r>
+        <w:t>refactoring, and</w:t>
+      </w:r>
+      <w:proofErr w:type="gramEnd"/>
+      <w:r>
+        <w:t xml:space="preserve"> recreated these examples using the new toolchain. Admittedly, we were specifically looking for examples that could showcase the features of our new toolchain (e.g. generics, asynchronous code, and control flow rewriting)</w:t>
+      </w:r>
+      <w:r>
+        <w:t xml:space="preserve"> Together we were able to obtain 40 such cases, showcasing the entire spectrum of the Rust language. We are currently sitting at 26 successful extraction cases of those 40, with another 4 hinging on minor bugs in output format. </w:t>
+      </w:r>
+    </w:p>
+    <w:p>
+      <w:pPr>
+        <w:pStyle w:val="ListParagraph"/>
+        <w:numPr>
+          <w:ilvl w:val="0"/>
+          <w:numId w:val="1"/>
+        </w:numPr>
+      </w:pPr>
+      <w:r>
+        <w:t xml:space="preserve">We also tested against the original 40 cases that the first iteration of REM was evaluated against. We have been able to achieve an equivalent level of coverage on these examples. Where the REM toolchain took on average </w:t>
+      </w:r>
+      <w:r>
+        <w:t>0.949</w:t>
+      </w:r>
+      <w:r>
+        <w:t xml:space="preserve"> seconds, we were able to break this down into a query response time of &lt; 0.01 seconds and then an average extraction time of &lt; 0.5 seconds.</w:t>
+      </w:r>
+      <w:r>
+        <w:t xml:space="preserve"> Crucially this also includes the overhead of the </w:t>
+      </w:r>
+      <w:proofErr w:type="spellStart"/>
+      <w:r>
+        <w:t>VSCode</w:t>
+      </w:r>
+      <w:proofErr w:type="spellEnd"/>
+      <w:r>
+        <w:t xml:space="preserve"> extension – we are measuring real world performance where REM just measured the performance of their part of the toolchain (post IntelliJ extraction</w:t>
+      </w:r>
+      <w:proofErr w:type="gramStart"/>
+      <w:r>
+        <w:t>) !</w:t>
+      </w:r>
+      <w:proofErr w:type="gramEnd"/>
+    </w:p>
+    <w:p>
+      <w:pPr>
+        <w:pStyle w:val="ListParagraph"/>
+        <w:numPr>
+          <w:ilvl w:val="0"/>
+          <w:numId w:val="1"/>
+        </w:numPr>
+      </w:pPr>
+      <w:r>
+        <w:t xml:space="preserve">In the next week we will be evaluating the original REM against the new cases, </w:t>
+      </w:r>
+      <w:r>
+        <w:t xml:space="preserve">alongside with attempting to evaluate either </w:t>
+      </w:r>
+      <w:proofErr w:type="spellStart"/>
+      <w:r>
+        <w:t>VSCode</w:t>
+      </w:r>
+      <w:proofErr w:type="spellEnd"/>
+      <w:r>
+        <w:t xml:space="preserve"> or IntelliJ against the new cases to get us a baseline to include in the report!</w:t>
+      </w:r>
+    </w:p>
+    <w:p>
+      <w:r>
+        <w:t>For the verification toolchain:</w:t>
+      </w:r>
+    </w:p>
+    <w:p>
+      <w:pPr>
+        <w:pStyle w:val="ListParagraph"/>
+        <w:numPr>
+          <w:ilvl w:val="0"/>
+          <w:numId w:val="9"/>
+        </w:numPr>
+      </w:pPr>
+      <w:r>
+        <w:t>Evaluated against 20 cases, 10 real world</w:t>
+      </w:r>
+      <w:r>
+        <w:t xml:space="preserve"> (but quite small)</w:t>
+      </w:r>
+      <w:r>
+        <w:t xml:space="preserve"> and 10 examples. Returned a success in all cases</w:t>
+      </w:r>
+    </w:p>
+    <w:p>
+      <w:pPr>
+        <w:pStyle w:val="ListParagraph"/>
+        <w:numPr>
+          <w:ilvl w:val="0"/>
+          <w:numId w:val="9"/>
+        </w:numPr>
+      </w:pPr>
+      <w:r>
+        <w:lastRenderedPageBreak/>
+        <w:t xml:space="preserve">Takes between 2-5 seconds to evaluate the cases (although one very large project took </w:t>
+      </w:r>
+      <w:proofErr w:type="spellStart"/>
+      <w:r>
+        <w:t>approx</w:t>
+      </w:r>
+      <w:proofErr w:type="spellEnd"/>
+      <w:r>
+        <w:t xml:space="preserve"> 30 seconds). </w:t>
+      </w:r>
+    </w:p>
+    <w:p>
+      <w:pPr>
+        <w:pStyle w:val="ListParagraph"/>
+        <w:numPr>
+          <w:ilvl w:val="0"/>
+          <w:numId w:val="9"/>
+        </w:numPr>
+      </w:pPr>
+      <w:r>
+        <w:t>Attributed to the time taken to compile the crate using CHARON to get the LLBC. At this stage there is no appreciable way to speed this up / use incremental compilation as CHARON needs access to the whole crate not just individual files. Future work as platform matures</w:t>
+      </w:r>
+      <w:r>
+        <w:t xml:space="preserve">. On average, CHARON takes ~80-90% of the verification time.  </w:t>
+      </w:r>
+    </w:p>
+    <w:p>
+      <w:pPr>
+        <w:pStyle w:val="ListParagraph"/>
+        <w:numPr>
+          <w:ilvl w:val="0"/>
+          <w:numId w:val="9"/>
+        </w:numPr>
+      </w:pPr>
+      <w:r>
+        <w:t>Key point is that this can</w:t>
+      </w:r>
+      <w:r>
+        <w:t xml:space="preserve"> still happen in the background as the developer continues to work </w:t>
+      </w:r>
+      <w:r>
+        <w:t>on the code so this is not a limitation of the tool as much as it would be if it was in the actual extraction</w:t>
+      </w:r>
+    </w:p>
+    <w:p>
+      <w:pPr>
+        <w:pStyle w:val="ListParagraph"/>
+        <w:numPr>
+          <w:ilvl w:val="0"/>
+          <w:numId w:val="9"/>
+        </w:numPr>
+      </w:pPr>
+      <w:r>
+        <w:t xml:space="preserve">Admittedly this is more of an academic tool, </w:t>
+      </w:r>
+      <w:proofErr w:type="gramStart"/>
+      <w:r>
+        <w:t>similar to</w:t>
+      </w:r>
+      <w:proofErr w:type="gramEnd"/>
+      <w:r>
+        <w:t xml:space="preserve"> where REM was when I started this project. </w:t>
+      </w:r>
+      <w:r>
+        <w:t>However,</w:t>
+      </w:r>
+      <w:r>
+        <w:t xml:space="preserve"> it is integrated into the rest of the extension and will </w:t>
+      </w:r>
+      <w:proofErr w:type="gramStart"/>
+      <w:r>
+        <w:t>definitely still</w:t>
+      </w:r>
+      <w:proofErr w:type="gramEnd"/>
+      <w:r>
+        <w:t xml:space="preserve"> have its uses!</w:t>
+      </w:r>
+    </w:p>
+    <w:p>
+      <w:pPr>
+        <w:pStyle w:val="ListParagraph"/>
+        <w:numPr>
+          <w:ilvl w:val="0"/>
+          <w:numId w:val="9"/>
+        </w:numPr>
+      </w:pPr>
+      <w:r>
+        <w:t xml:space="preserve">Future work – having just presented the verifier at SPLASH in Singapore (last week), a big question raised by peers was being able to show the capacity / limitations of the verifier – as such this week we are going to focus extensively on attempting to find counter examples (within the scope of supported language features) that fail. </w:t>
+      </w:r>
+    </w:p>
+    <w:p>
+      <w:pPr>
+        <w:pStyle w:val="ListParagraph"/>
+        <w:numPr>
+          <w:ilvl w:val="1"/>
+          <w:numId w:val="9"/>
+        </w:numPr>
+      </w:pPr>
+      <w:r>
+        <w:t xml:space="preserve">Feedback from conference: </w:t>
+      </w:r>
+      <w:r>
+        <w:t xml:space="preserve">If you still have some time, would be nice to find examples where verification fails or at least show that you really tried hard to find them but didn't. This would include: recursive outer functions, refactoring within a loop, async / concurrency (this will fail at Aeneas </w:t>
+      </w:r>
+      <w:proofErr w:type="gramStart"/>
+      <w:r>
+        <w:t>stage</w:t>
+      </w:r>
+      <w:proofErr w:type="gramEnd"/>
+      <w:r>
+        <w:t xml:space="preserve"> right?). </w:t>
+      </w:r>
+      <w:proofErr w:type="gramStart"/>
+      <w:r>
+        <w:t>Also</w:t>
+      </w:r>
+      <w:proofErr w:type="gramEnd"/>
+      <w:r>
+        <w:t xml:space="preserve"> it would be important to state whether the equality depends on functional verification or is purely syntactic. That is, does the complexity of the outer function matter at all? Or it doesn't matter as syntactically after simplification the bodies are the same?</w:t>
       </w:r>
     </w:p>
     <w:sectPr>
@@ -1557,6 +2050,231 @@
     </w:lvl>
   </w:abstractNum>
   <w:abstractNum w:abstractNumId="1" w15:restartNumberingAfterBreak="0">
+    <w:nsid w:val="152D21A6"/>
+    <w:multiLevelType w:val="hybridMultilevel"/>
+    <w:tmpl w:val="3072FEE0"/>
+    <w:lvl w:ilvl="0" w:tplc="B73CEBFC">
+      <w:numFmt w:val="bullet"/>
+      <w:lvlText w:val="-"/>
+      <w:lvlJc w:val="left"/>
+      <w:pPr>
+        <w:ind w:left="720" w:hanging="360"/>
+      </w:pPr>
+      <w:rPr>
+        <w:rFonts w:ascii="Aptos" w:eastAsiaTheme="minorHAnsi" w:hAnsi="Aptos" w:cstheme="minorBidi" w:hint="default"/>
+      </w:rPr>
+    </w:lvl>
+    <w:lvl w:ilvl="1" w:tplc="0C090003">
+      <w:start w:val="1"/>
+      <w:numFmt w:val="bullet"/>
+      <w:lvlText w:val="o"/>
+      <w:lvlJc w:val="left"/>
+      <w:pPr>
+        <w:ind w:left="1440" w:hanging="360"/>
+      </w:pPr>
+      <w:rPr>
+        <w:rFonts w:ascii="Courier New" w:hAnsi="Courier New" w:cs="Courier New" w:hint="default"/>
+      </w:rPr>
+    </w:lvl>
+    <w:lvl w:ilvl="2" w:tplc="0C090005" w:tentative="1">
+      <w:start w:val="1"/>
+      <w:numFmt w:val="bullet"/>
+      <w:lvlText w:val=""/>
+      <w:lvlJc w:val="left"/>
+      <w:pPr>
+        <w:ind w:left="2160" w:hanging="360"/>
+      </w:pPr>
+      <w:rPr>
+        <w:rFonts w:ascii="Wingdings" w:hAnsi="Wingdings" w:hint="default"/>
+      </w:rPr>
+    </w:lvl>
+    <w:lvl w:ilvl="3" w:tplc="0C090001" w:tentative="1">
+      <w:start w:val="1"/>
+      <w:numFmt w:val="bullet"/>
+      <w:lvlText w:val=""/>
+      <w:lvlJc w:val="left"/>
+      <w:pPr>
+        <w:ind w:left="2880" w:hanging="360"/>
+      </w:pPr>
+      <w:rPr>
+        <w:rFonts w:ascii="Symbol" w:hAnsi="Symbol" w:hint="default"/>
+      </w:rPr>
+    </w:lvl>
+    <w:lvl w:ilvl="4" w:tplc="0C090003" w:tentative="1">
+      <w:start w:val="1"/>
+      <w:numFmt w:val="bullet"/>
+      <w:lvlText w:val="o"/>
+      <w:lvlJc w:val="left"/>
+      <w:pPr>
+        <w:ind w:left="3600" w:hanging="360"/>
+      </w:pPr>
+      <w:rPr>
+        <w:rFonts w:ascii="Courier New" w:hAnsi="Courier New" w:cs="Courier New" w:hint="default"/>
+      </w:rPr>
+    </w:lvl>
+    <w:lvl w:ilvl="5" w:tplc="0C090005" w:tentative="1">
+      <w:start w:val="1"/>
+      <w:numFmt w:val="bullet"/>
+      <w:lvlText w:val=""/>
+      <w:lvlJc w:val="left"/>
+      <w:pPr>
+        <w:ind w:left="4320" w:hanging="360"/>
+      </w:pPr>
+      <w:rPr>
+        <w:rFonts w:ascii="Wingdings" w:hAnsi="Wingdings" w:hint="default"/>
+      </w:rPr>
+    </w:lvl>
+    <w:lvl w:ilvl="6" w:tplc="0C090001" w:tentative="1">
+      <w:start w:val="1"/>
+      <w:numFmt w:val="bullet"/>
+      <w:lvlText w:val=""/>
+      <w:lvlJc w:val="left"/>
+      <w:pPr>
+        <w:ind w:left="5040" w:hanging="360"/>
+      </w:pPr>
+      <w:rPr>
+        <w:rFonts w:ascii="Symbol" w:hAnsi="Symbol" w:hint="default"/>
+      </w:rPr>
+    </w:lvl>
+    <w:lvl w:ilvl="7" w:tplc="0C090003" w:tentative="1">
+      <w:start w:val="1"/>
+      <w:numFmt w:val="bullet"/>
+      <w:lvlText w:val="o"/>
+      <w:lvlJc w:val="left"/>
+      <w:pPr>
+        <w:ind w:left="5760" w:hanging="360"/>
+      </w:pPr>
+      <w:rPr>
+        <w:rFonts w:ascii="Courier New" w:hAnsi="Courier New" w:cs="Courier New" w:hint="default"/>
+      </w:rPr>
+    </w:lvl>
+    <w:lvl w:ilvl="8" w:tplc="0C090005" w:tentative="1">
+      <w:start w:val="1"/>
+      <w:numFmt w:val="bullet"/>
+      <w:lvlText w:val=""/>
+      <w:lvlJc w:val="left"/>
+      <w:pPr>
+        <w:ind w:left="6480" w:hanging="360"/>
+      </w:pPr>
+      <w:rPr>
+        <w:rFonts w:ascii="Wingdings" w:hAnsi="Wingdings" w:hint="default"/>
+      </w:rPr>
+    </w:lvl>
+  </w:abstractNum>
+  <w:abstractNum w:abstractNumId="2" w15:restartNumberingAfterBreak="0">
+    <w:nsid w:val="2E9F4B1B"/>
+    <w:multiLevelType w:val="hybridMultilevel"/>
+    <w:tmpl w:val="2ECEF72E"/>
+    <w:lvl w:ilvl="0" w:tplc="0C090001">
+      <w:start w:val="1"/>
+      <w:numFmt w:val="bullet"/>
+      <w:lvlText w:val=""/>
+      <w:lvlJc w:val="left"/>
+      <w:pPr>
+        <w:ind w:left="360" w:hanging="360"/>
+      </w:pPr>
+      <w:rPr>
+        <w:rFonts w:ascii="Symbol" w:hAnsi="Symbol" w:hint="default"/>
+      </w:rPr>
+    </w:lvl>
+    <w:lvl w:ilvl="1" w:tplc="0C090003" w:tentative="1">
+      <w:start w:val="1"/>
+      <w:numFmt w:val="bullet"/>
+      <w:lvlText w:val="o"/>
+      <w:lvlJc w:val="left"/>
+      <w:pPr>
+        <w:ind w:left="1080" w:hanging="360"/>
+      </w:pPr>
+      <w:rPr>
+        <w:rFonts w:ascii="Courier New" w:hAnsi="Courier New" w:cs="Courier New" w:hint="default"/>
+      </w:rPr>
+    </w:lvl>
+    <w:lvl w:ilvl="2" w:tplc="0C090005" w:tentative="1">
+      <w:start w:val="1"/>
+      <w:numFmt w:val="bullet"/>
+      <w:lvlText w:val=""/>
+      <w:lvlJc w:val="left"/>
+      <w:pPr>
+        <w:ind w:left="1800" w:hanging="360"/>
+      </w:pPr>
+      <w:rPr>
+        <w:rFonts w:ascii="Wingdings" w:hAnsi="Wingdings" w:hint="default"/>
+      </w:rPr>
+    </w:lvl>
+    <w:lvl w:ilvl="3" w:tplc="0C090001" w:tentative="1">
+      <w:start w:val="1"/>
+      <w:numFmt w:val="bullet"/>
+      <w:lvlText w:val=""/>
+      <w:lvlJc w:val="left"/>
+      <w:pPr>
+        <w:ind w:left="2520" w:hanging="360"/>
+      </w:pPr>
+      <w:rPr>
+        <w:rFonts w:ascii="Symbol" w:hAnsi="Symbol" w:hint="default"/>
+      </w:rPr>
+    </w:lvl>
+    <w:lvl w:ilvl="4" w:tplc="0C090003" w:tentative="1">
+      <w:start w:val="1"/>
+      <w:numFmt w:val="bullet"/>
+      <w:lvlText w:val="o"/>
+      <w:lvlJc w:val="left"/>
+      <w:pPr>
+        <w:ind w:left="3240" w:hanging="360"/>
+      </w:pPr>
+      <w:rPr>
+        <w:rFonts w:ascii="Courier New" w:hAnsi="Courier New" w:cs="Courier New" w:hint="default"/>
+      </w:rPr>
+    </w:lvl>
+    <w:lvl w:ilvl="5" w:tplc="0C090005" w:tentative="1">
+      <w:start w:val="1"/>
+      <w:numFmt w:val="bullet"/>
+      <w:lvlText w:val=""/>
+      <w:lvlJc w:val="left"/>
+      <w:pPr>
+        <w:ind w:left="3960" w:hanging="360"/>
+      </w:pPr>
+      <w:rPr>
+        <w:rFonts w:ascii="Wingdings" w:hAnsi="Wingdings" w:hint="default"/>
+      </w:rPr>
+    </w:lvl>
+    <w:lvl w:ilvl="6" w:tplc="0C090001" w:tentative="1">
+      <w:start w:val="1"/>
+      <w:numFmt w:val="bullet"/>
+      <w:lvlText w:val=""/>
+      <w:lvlJc w:val="left"/>
+      <w:pPr>
+        <w:ind w:left="4680" w:hanging="360"/>
+      </w:pPr>
+      <w:rPr>
+        <w:rFonts w:ascii="Symbol" w:hAnsi="Symbol" w:hint="default"/>
+      </w:rPr>
+    </w:lvl>
+    <w:lvl w:ilvl="7" w:tplc="0C090003" w:tentative="1">
+      <w:start w:val="1"/>
+      <w:numFmt w:val="bullet"/>
+      <w:lvlText w:val="o"/>
+      <w:lvlJc w:val="left"/>
+      <w:pPr>
+        <w:ind w:left="5400" w:hanging="360"/>
+      </w:pPr>
+      <w:rPr>
+        <w:rFonts w:ascii="Courier New" w:hAnsi="Courier New" w:cs="Courier New" w:hint="default"/>
+      </w:rPr>
+    </w:lvl>
+    <w:lvl w:ilvl="8" w:tplc="0C090005" w:tentative="1">
+      <w:start w:val="1"/>
+      <w:numFmt w:val="bullet"/>
+      <w:lvlText w:val=""/>
+      <w:lvlJc w:val="left"/>
+      <w:pPr>
+        <w:ind w:left="6120" w:hanging="360"/>
+      </w:pPr>
+      <w:rPr>
+        <w:rFonts w:ascii="Wingdings" w:hAnsi="Wingdings" w:hint="default"/>
+      </w:rPr>
+    </w:lvl>
+  </w:abstractNum>
+  <w:abstractNum w:abstractNumId="3" w15:restartNumberingAfterBreak="0">
     <w:nsid w:val="3A4E0658"/>
     <w:multiLevelType w:val="multilevel"/>
     <w:tmpl w:val="39F619B6"/>
@@ -1705,7 +2423,7 @@
       </w:rPr>
     </w:lvl>
   </w:abstractNum>
-  <w:abstractNum w:abstractNumId="2" w15:restartNumberingAfterBreak="0">
+  <w:abstractNum w:abstractNumId="4" w15:restartNumberingAfterBreak="0">
     <w:nsid w:val="4A4F6C52"/>
     <w:multiLevelType w:val="multilevel"/>
     <w:tmpl w:val="B082ECD2"/>
@@ -1854,7 +2572,7 @@
       </w:rPr>
     </w:lvl>
   </w:abstractNum>
-  <w:abstractNum w:abstractNumId="3" w15:restartNumberingAfterBreak="0">
+  <w:abstractNum w:abstractNumId="5" w15:restartNumberingAfterBreak="0">
     <w:nsid w:val="568041F6"/>
     <w:multiLevelType w:val="hybridMultilevel"/>
     <w:tmpl w:val="D16CCC32"/>
@@ -1966,7 +2684,7 @@
       </w:rPr>
     </w:lvl>
   </w:abstractNum>
-  <w:abstractNum w:abstractNumId="4" w15:restartNumberingAfterBreak="0">
+  <w:abstractNum w:abstractNumId="6" w15:restartNumberingAfterBreak="0">
     <w:nsid w:val="60B24531"/>
     <w:multiLevelType w:val="multilevel"/>
     <w:tmpl w:val="52AADECC"/>
@@ -2115,7 +2833,7 @@
       </w:rPr>
     </w:lvl>
   </w:abstractNum>
-  <w:abstractNum w:abstractNumId="5" w15:restartNumberingAfterBreak="0">
+  <w:abstractNum w:abstractNumId="7" w15:restartNumberingAfterBreak="0">
     <w:nsid w:val="6564077E"/>
     <w:multiLevelType w:val="multilevel"/>
     <w:tmpl w:val="5AF28812"/>
@@ -2264,7 +2982,7 @@
       </w:rPr>
     </w:lvl>
   </w:abstractNum>
-  <w:abstractNum w:abstractNumId="6" w15:restartNumberingAfterBreak="0">
+  <w:abstractNum w:abstractNumId="8" w15:restartNumberingAfterBreak="0">
     <w:nsid w:val="7FC6156B"/>
     <w:multiLevelType w:val="multilevel"/>
     <w:tmpl w:val="C1F41FD0"/>
@@ -2414,25 +3132,31 @@
     </w:lvl>
   </w:abstractNum>
   <w:num w:numId="1" w16cid:durableId="405878469">
+    <w:abstractNumId w:val="5"/>
+  </w:num>
+  <w:num w:numId="2" w16cid:durableId="1486311874">
+    <w:abstractNumId w:val="8"/>
+  </w:num>
+  <w:num w:numId="3" w16cid:durableId="1822506389">
+    <w:abstractNumId w:val="4"/>
+  </w:num>
+  <w:num w:numId="4" w16cid:durableId="1554343387">
     <w:abstractNumId w:val="3"/>
   </w:num>
-  <w:num w:numId="2" w16cid:durableId="1486311874">
+  <w:num w:numId="5" w16cid:durableId="2077775114">
     <w:abstractNumId w:val="6"/>
   </w:num>
-  <w:num w:numId="3" w16cid:durableId="1822506389">
-    <w:abstractNumId w:val="2"/>
-  </w:num>
-  <w:num w:numId="4" w16cid:durableId="1554343387">
-    <w:abstractNumId w:val="1"/>
-  </w:num>
-  <w:num w:numId="5" w16cid:durableId="2077775114">
-    <w:abstractNumId w:val="4"/>
-  </w:num>
   <w:num w:numId="6" w16cid:durableId="1335496639">
-    <w:abstractNumId w:val="5"/>
+    <w:abstractNumId w:val="7"/>
   </w:num>
   <w:num w:numId="7" w16cid:durableId="1221750013">
     <w:abstractNumId w:val="0"/>
+  </w:num>
+  <w:num w:numId="8" w16cid:durableId="1380858240">
+    <w:abstractNumId w:val="2"/>
+  </w:num>
+  <w:num w:numId="9" w16cid:durableId="585461520">
+    <w:abstractNumId w:val="1"/>
   </w:num>
 </w:numbering>
 </file>

</xml_diff>